<commit_message>
Working on Module 2
</commit_message>
<xml_diff>
--- a/Module00/Module00HW.docx
+++ b/Module00/Module00HW.docx
@@ -51,13 +51,7 @@
         <w:pStyle w:val="Heading2"/>
       </w:pPr>
       <w:r>
-        <w:t xml:space="preserve">Q1. </w:t>
-      </w:r>
-      <w:r>
-        <w:t>Given the following predicates and their meanings</w:t>
-      </w:r>
-      <w:r>
-        <w:t>:</w:t>
+        <w:t>Q1. Given the following predicates and their meanings:</w:t>
       </w:r>
     </w:p>
     <w:p>
@@ -70,6 +64,9 @@
         </w:rPr>
       </w:pPr>
       <w:r>
+        <w:rPr>
+          <w:lang w:val="es-ES"/>
+        </w:rPr>
         <w:t xml:space="preserve">1. </w:t>
       </w:r>
       <w:r>
@@ -79,7 +76,6 @@
         <w:t>P(</w:t>
       </w:r>
       <w:proofErr w:type="spellStart"/>
-      <w:proofErr w:type="gramStart"/>
       <w:r>
         <w:rPr>
           <w:lang w:val="es-ES"/>
@@ -87,7 +83,6 @@
         <w:t>x,y</w:t>
       </w:r>
       <w:proofErr w:type="spellEnd"/>
-      <w:proofErr w:type="gramEnd"/>
       <w:r>
         <w:rPr>
           <w:lang w:val="es-ES"/>
@@ -111,7 +106,6 @@
         <w:t>2. Q(</w:t>
       </w:r>
       <w:proofErr w:type="spellStart"/>
-      <w:proofErr w:type="gramStart"/>
       <w:r>
         <w:rPr>
           <w:lang w:val="es-ES"/>
@@ -119,7 +113,6 @@
         <w:t>x,y</w:t>
       </w:r>
       <w:proofErr w:type="spellEnd"/>
-      <w:proofErr w:type="gramEnd"/>
       <w:r>
         <w:rPr>
           <w:lang w:val="es-ES"/>
@@ -134,21 +127,10 @@
         </w:tabs>
       </w:pPr>
       <w:r>
-        <w:rPr>
-          <w:lang w:val="es-ES"/>
-        </w:rPr>
         <w:t xml:space="preserve">3. </w:t>
       </w:r>
       <w:r>
-        <w:t>R(x</w:t>
-      </w:r>
-      <w:proofErr w:type="gramStart"/>
-      <w:r>
-        <w:t>) :</w:t>
-      </w:r>
-      <w:proofErr w:type="gramEnd"/>
-      <w:r>
-        <w:t xml:space="preserve"> x–7 = 2 </w:t>
+        <w:t xml:space="preserve">R(x) : x–7 = 2 </w:t>
       </w:r>
     </w:p>
     <w:p>
@@ -158,15 +140,7 @@
         </w:tabs>
       </w:pPr>
       <w:r>
-        <w:t>4. S(x</w:t>
-      </w:r>
-      <w:proofErr w:type="gramStart"/>
-      <w:r>
-        <w:t>) :</w:t>
-      </w:r>
-      <w:proofErr w:type="gramEnd"/>
-      <w:r>
-        <w:t xml:space="preserve"> x &gt; 9 </w:t>
+        <w:t xml:space="preserve">4. S(x) : x &gt; 9 </w:t>
       </w:r>
     </w:p>
     <w:p>
@@ -200,10 +174,7 @@
         <w:t>∃</w:t>
       </w:r>
       <w:r>
-        <w:t xml:space="preserve">x) R(x) </w:t>
-      </w:r>
-      <w:r>
-        <w:t xml:space="preserve">– </w:t>
+        <w:t xml:space="preserve">x) R(x) – </w:t>
       </w:r>
       <m:oMath>
         <m:r>
@@ -247,11 +218,9 @@
         </w:rPr>
         <w:t>∀</w:t>
       </w:r>
-      <w:proofErr w:type="gramStart"/>
       <w:r>
         <w:t>y)[</w:t>
       </w:r>
-      <w:proofErr w:type="gramEnd"/>
       <w:r>
         <w:rPr>
           <w:rFonts w:ascii="Calibri" w:hAnsi="Calibri" w:cs="Calibri"/>
@@ -266,14 +235,7 @@
           <w:b/>
           <w:bCs/>
         </w:rPr>
-        <w:t xml:space="preserve"> </w:t>
-      </w:r>
-      <w:r>
-        <w:rPr>
-          <w:b/>
-          <w:bCs/>
-        </w:rPr>
-        <w:t xml:space="preserve">– </w:t>
+        <w:t xml:space="preserve"> – </w:t>
       </w:r>
       <m:oMath>
         <m:r>
@@ -289,19 +251,7 @@
           <w:rPr>
             <w:rFonts w:ascii="Cambria Math" w:hAnsi="Cambria Math"/>
           </w:rPr>
-          <m:t xml:space="preserve"> Not all </m:t>
-        </m:r>
-        <m:r>
-          <w:rPr>
-            <w:rFonts w:ascii="Cambria Math" w:hAnsi="Cambria Math"/>
-          </w:rPr>
-          <m:t xml:space="preserve">real </m:t>
-        </m:r>
-        <m:r>
-          <w:rPr>
-            <w:rFonts w:ascii="Cambria Math" w:hAnsi="Cambria Math"/>
-          </w:rPr>
-          <m:t>numbers are≤9.</m:t>
+          <m:t xml:space="preserve"> Not all real numbers are≤9.</m:t>
         </m:r>
       </m:oMath>
     </w:p>
@@ -332,14 +282,12 @@
         </w:rPr>
         <w:t>∀</w:t>
       </w:r>
-      <w:proofErr w:type="gramStart"/>
       <w:r>
         <w:rPr>
           <w:lang w:val="es-ES"/>
         </w:rPr>
         <w:t>x)(</w:t>
       </w:r>
-      <w:proofErr w:type="gramEnd"/>
       <w:r>
         <w:rPr>
           <w:rFonts w:ascii="Cambria Math" w:hAnsi="Cambria Math" w:cs="Cambria Math"/>
@@ -365,13 +313,7 @@
         <w:rPr>
           <w:lang w:val="es-ES"/>
         </w:rPr>
-        <w:t xml:space="preserve">) </w:t>
-      </w:r>
-      <w:r>
-        <w:rPr>
-          <w:lang w:val="es-ES"/>
-        </w:rPr>
-        <w:t xml:space="preserve">– </w:t>
+        <w:t xml:space="preserve">) – </w:t>
       </w:r>
       <m:oMath>
         <m:r>
@@ -598,14 +540,12 @@
         </w:rPr>
         <w:t>∃</w:t>
       </w:r>
-      <w:proofErr w:type="gramStart"/>
       <w:r>
         <w:rPr>
           <w:lang w:val="es-ES"/>
         </w:rPr>
         <w:t>y)(</w:t>
       </w:r>
-      <w:proofErr w:type="gramEnd"/>
       <w:r>
         <w:rPr>
           <w:rFonts w:ascii="Cambria Math" w:hAnsi="Cambria Math" w:cs="Cambria Math"/>
@@ -852,14 +792,12 @@
         </w:rPr>
         <w:t>∀</w:t>
       </w:r>
-      <w:proofErr w:type="gramStart"/>
       <w:r>
         <w:rPr>
           <w:lang w:val="es-ES"/>
         </w:rPr>
         <w:t>x)(</w:t>
       </w:r>
-      <w:proofErr w:type="gramEnd"/>
       <w:r>
         <w:rPr>
           <w:rFonts w:ascii="Cambria Math" w:hAnsi="Cambria Math" w:cs="Cambria Math"/>
@@ -912,13 +850,7 @@
         <w:rPr>
           <w:lang w:val="es-ES"/>
         </w:rPr>
-        <w:t>)]</w:t>
-      </w:r>
-      <w:r>
-        <w:rPr>
-          <w:lang w:val="es-ES"/>
-        </w:rPr>
-        <w:t xml:space="preserve"> </w:t>
+        <w:t xml:space="preserve">)] </w:t>
       </w:r>
       <w:r>
         <w:rPr>
@@ -1004,10 +936,7 @@
         <w:t>∀</w:t>
       </w:r>
       <w:r>
-        <w:t>x) R(x)</w:t>
-      </w:r>
-      <w:r>
-        <w:t xml:space="preserve"> </w:t>
+        <w:t xml:space="preserve">x) R(x) </w:t>
       </w:r>
       <w:r>
         <w:t>–</w:t>
@@ -1062,14 +991,12 @@
         </w:rPr>
         <w:t>∃</w:t>
       </w:r>
-      <w:proofErr w:type="gramStart"/>
       <w:r>
         <w:rPr>
           <w:lang w:val="es-ES"/>
         </w:rPr>
         <w:t>y)(</w:t>
       </w:r>
-      <w:proofErr w:type="gramEnd"/>
       <w:r>
         <w:rPr>
           <w:rFonts w:ascii="Cambria Math" w:hAnsi="Cambria Math" w:cs="Cambria Math"/>
@@ -1163,14 +1090,12 @@
         </w:rPr>
         <w:t>∀</w:t>
       </w:r>
-      <w:proofErr w:type="gramStart"/>
       <w:r>
         <w:rPr>
           <w:lang w:val="es-ES"/>
         </w:rPr>
         <w:t>x)(</w:t>
       </w:r>
-      <w:proofErr w:type="gramEnd"/>
       <w:r>
         <w:rPr>
           <w:rFonts w:ascii="Cambria Math" w:hAnsi="Cambria Math" w:cs="Cambria Math"/>
@@ -1259,21 +1184,7 @@
             <w:rFonts w:ascii="Cambria Math" w:hAnsi="Cambria Math"/>
             <w:lang w:val="es-ES"/>
           </w:rPr>
-          <m:t xml:space="preserve"> </m:t>
-        </m:r>
-        <m:r>
-          <w:rPr>
-            <w:rFonts w:ascii="Cambria Math" w:hAnsi="Cambria Math"/>
-            <w:lang w:val="es-ES"/>
-          </w:rPr>
-          <m:t>all x=</m:t>
-        </m:r>
-        <m:r>
-          <w:rPr>
-            <w:rFonts w:ascii="Cambria Math" w:hAnsi="Cambria Math"/>
-            <w:lang w:val="es-ES"/>
-          </w:rPr>
-          <m:t xml:space="preserve">9, all </m:t>
+          <m:t xml:space="preserve"> all x=9, all </m:t>
         </m:r>
         <m:sSup>
           <m:sSupPr>
@@ -1309,14 +1220,7 @@
             <w:rFonts w:ascii="Cambria Math" w:hAnsi="Cambria Math"/>
             <w:lang w:val="es-ES"/>
           </w:rPr>
-          <m:t>s</m:t>
-        </m:r>
-        <m:r>
-          <w:rPr>
-            <w:rFonts w:ascii="Cambria Math" w:hAnsi="Cambria Math"/>
-            <w:lang w:val="es-ES"/>
-          </w:rPr>
-          <m:t>&gt;9 implies that x≤y.</m:t>
+          <m:t>s&gt;9 implies that x≤y.</m:t>
         </m:r>
       </m:oMath>
     </w:p>
@@ -1330,20 +1234,7 @@
         <w:rPr>
           <w:rStyle w:val="Heading2Char"/>
         </w:rPr>
-        <w:t xml:space="preserve">Q2. </w:t>
-      </w:r>
-      <w:r>
-        <w:rPr>
-          <w:rStyle w:val="Heading2Char"/>
-        </w:rPr>
-        <w:t xml:space="preserve">Which of the following </w:t>
-      </w:r>
-      <w:proofErr w:type="gramStart"/>
-      <w:r>
-        <w:rPr>
-          <w:rStyle w:val="Heading2Char"/>
-        </w:rPr>
-        <w:t>sentences</w:t>
+        <w:t>Q2. Which of the following sentences</w:t>
       </w:r>
       <w:r>
         <w:t xml:space="preserve"> </w:t>
@@ -1351,7 +1242,6 @@
       <w:r>
         <w:t>…</w:t>
       </w:r>
-      <w:proofErr w:type="gramEnd"/>
     </w:p>
     <w:p>
       <w:pPr>
@@ -1388,18 +1278,7 @@
         </w:tabs>
       </w:pPr>
       <w:r>
-        <w:t xml:space="preserve">1. If you </w:t>
-      </w:r>
-      <w:proofErr w:type="gramStart"/>
-      <w:r>
-        <w:t>don’t</w:t>
-      </w:r>
-      <w:proofErr w:type="gramEnd"/>
-      <w:r>
-        <w:t xml:space="preserve"> attend the wedding, then Sam will be angry with you</w:t>
-      </w:r>
-      <w:r>
-        <w:t xml:space="preserve"> - </w:t>
+        <w:t xml:space="preserve">1. If you don’t attend the wedding, then Sam will be angry with you - </w:t>
       </w:r>
       <m:oMath>
         <m:r>
@@ -1443,23 +1322,30 @@
           <w:tab w:val="left" w:pos="8304"/>
         </w:tabs>
         <w:rPr>
+          <w:rFonts w:eastAsiaTheme="minorEastAsia"/>
+          <w:b/>
+        </w:rPr>
+      </w:pPr>
+      <w:r>
+        <w:rPr>
           <w:b/>
           <w:bCs/>
         </w:rPr>
-      </w:pPr>
+        <w:t>3. If it rains and it snows then flooding will result</w:t>
+      </w:r>
       <w:r>
         <w:rPr>
           <w:b/>
           <w:bCs/>
         </w:rPr>
-        <w:t>3. If it rains and it snows then flooding will result</w:t>
+        <w:t xml:space="preserve"> </w:t>
       </w:r>
       <w:r>
         <w:rPr>
           <w:b/>
           <w:bCs/>
         </w:rPr>
-        <w:t xml:space="preserve"> -</w:t>
+        <w:t>–</w:t>
       </w:r>
       <w:r>
         <w:rPr>
@@ -1479,6 +1365,32 @@
           <m:t>Yes</m:t>
         </m:r>
       </m:oMath>
+      <w:r>
+        <w:rPr>
+          <w:rFonts w:eastAsiaTheme="minorEastAsia"/>
+          <w:b/>
+        </w:rPr>
+        <w:t>. p = it rains. q =  it snows. r = flooding</w:t>
+      </w:r>
+    </w:p>
+    <w:p>
+      <w:pPr>
+        <w:tabs>
+          <w:tab w:val="left" w:pos="720"/>
+        </w:tabs>
+        <w:rPr>
+          <w:b/>
+          <w:bCs/>
+        </w:rPr>
+      </w:pPr>
+      <w:r>
+        <w:rPr>
+          <w:rFonts w:eastAsiaTheme="minorEastAsia"/>
+          <w:b/>
+        </w:rPr>
+        <w:tab/>
+        <w:t>If it rains and snows that implies flooding.</w:t>
+      </w:r>
     </w:p>
     <w:p>
       <w:pPr>
@@ -1541,18 +1453,7 @@
         <w:t xml:space="preserve">Q3. </w:t>
       </w:r>
       <w:r>
-        <w:t xml:space="preserve">Which of the following </w:t>
-      </w:r>
-      <w:proofErr w:type="gramStart"/>
-      <w:r>
-        <w:t>formulas</w:t>
-      </w:r>
-      <w:r>
-        <w:t xml:space="preserve"> …</w:t>
-      </w:r>
-      <w:proofErr w:type="gramEnd"/>
-      <w:r>
-        <w:t xml:space="preserve"> </w:t>
+        <w:t xml:space="preserve">Which of the following formulas … </w:t>
       </w:r>
     </w:p>
     <w:p>
@@ -1572,15 +1473,7 @@
         </w:tabs>
       </w:pPr>
       <w:r>
-        <w:t xml:space="preserve">“If there are no fruit in the market then the farmers didn’t plant fruit trees or the farmers didn’t water the </w:t>
-      </w:r>
-      <w:proofErr w:type="gramStart"/>
-      <w:r>
-        <w:t>trees</w:t>
-      </w:r>
-      <w:proofErr w:type="gramEnd"/>
-      <w:r>
-        <w:t>”</w:t>
+        <w:t>“If there are no fruit in the market then the farmers didn’t plant fruit trees or the farmers didn’t water the trees”</w:t>
       </w:r>
     </w:p>
     <w:p>
@@ -1591,15 +1484,7 @@
         <w:spacing w:line="240" w:lineRule="auto"/>
       </w:pPr>
       <w:r>
-        <w:t xml:space="preserve">p means There are no fruit in the </w:t>
-      </w:r>
-      <w:proofErr w:type="gramStart"/>
-      <w:r>
-        <w:t>market</w:t>
-      </w:r>
-      <w:proofErr w:type="gramEnd"/>
-      <w:r>
-        <w:t xml:space="preserve"> </w:t>
+        <w:t xml:space="preserve">p means There are no fruit in the market </w:t>
       </w:r>
     </w:p>
     <w:p>
@@ -1610,15 +1495,8 @@
         <w:spacing w:line="240" w:lineRule="auto"/>
       </w:pPr>
       <w:r>
-        <w:t xml:space="preserve">q means Farmers didn’t plant fruit </w:t>
-      </w:r>
-      <w:proofErr w:type="gramStart"/>
-      <w:r>
-        <w:t>trees</w:t>
-      </w:r>
-      <w:proofErr w:type="gramEnd"/>
-      <w:r>
-        <w:t xml:space="preserve"> </w:t>
+        <w:lastRenderedPageBreak/>
+        <w:t xml:space="preserve">q means Farmers didn’t plant fruit trees </w:t>
       </w:r>
     </w:p>
     <w:p>
@@ -1629,16 +1507,7 @@
         <w:spacing w:line="240" w:lineRule="auto"/>
       </w:pPr>
       <w:r>
-        <w:lastRenderedPageBreak/>
-        <w:t xml:space="preserve">r means Farmers didn’t water the </w:t>
-      </w:r>
-      <w:proofErr w:type="gramStart"/>
-      <w:r>
-        <w:t>trees</w:t>
-      </w:r>
-      <w:proofErr w:type="gramEnd"/>
-      <w:r>
-        <w:t xml:space="preserve"> </w:t>
+        <w:t xml:space="preserve">r means Farmers didn’t water the trees </w:t>
       </w:r>
     </w:p>
     <w:p>
@@ -1731,10 +1600,7 @@
         <w:t xml:space="preserve">not </w:t>
       </w:r>
       <w:r>
-        <w:t xml:space="preserve">r </w:t>
-      </w:r>
-      <w:r>
-        <w:t xml:space="preserve">- </w:t>
+        <w:t xml:space="preserve">r - </w:t>
       </w:r>
       <m:oMath>
         <m:r>
@@ -1824,13 +1690,8 @@
         <w:t>→</w:t>
       </w:r>
       <w:r>
-        <w:t xml:space="preserve"> q is a </w:t>
-      </w:r>
-      <w:proofErr w:type="gramStart"/>
-      <w:r>
-        <w:t>tautology</w:t>
-      </w:r>
-      <w:proofErr w:type="gramEnd"/>
+        <w:t xml:space="preserve"> q is a tautology</w:t>
+      </w:r>
     </w:p>
     <w:p/>
     <w:p>
@@ -1852,115 +1713,7 @@
           <w:rPr>
             <w:rFonts w:ascii="Cambria Math" w:eastAsiaTheme="minorEastAsia" w:hAnsi="Cambria Math"/>
           </w:rPr>
-          <m:t xml:space="preserve">p </m:t>
-        </m:r>
-        <m:r>
-          <m:rPr>
-            <m:sty m:val="bi"/>
-          </m:rPr>
-          <w:rPr>
-            <w:rFonts w:ascii="Cambria Math" w:eastAsiaTheme="minorEastAsia" w:hAnsi="Cambria Math"/>
-          </w:rPr>
-          <m:t>∩ (</m:t>
-        </m:r>
-        <m:r>
-          <m:rPr>
-            <m:sty m:val="bi"/>
-          </m:rPr>
-          <w:rPr>
-            <w:rFonts w:ascii="Cambria Math" w:eastAsiaTheme="minorEastAsia" w:hAnsi="Cambria Math"/>
-          </w:rPr>
-          <m:t>p →q</m:t>
-        </m:r>
-        <m:r>
-          <m:rPr>
-            <m:sty m:val="bi"/>
-          </m:rPr>
-          <w:rPr>
-            <w:rFonts w:ascii="Cambria Math" w:eastAsiaTheme="minorEastAsia" w:hAnsi="Cambria Math"/>
-          </w:rPr>
-          <m:t>)</m:t>
-        </m:r>
-        <m:r>
-          <m:rPr>
-            <m:sty m:val="bi"/>
-          </m:rPr>
-          <w:rPr>
-            <w:rFonts w:ascii="Cambria Math" w:eastAsiaTheme="minorEastAsia" w:hAnsi="Cambria Math"/>
-          </w:rPr>
-          <m:t>==</m:t>
-        </m:r>
-        <m:r>
-          <m:rPr>
-            <m:sty m:val="bi"/>
-          </m:rPr>
-          <w:rPr>
-            <w:rFonts w:ascii="Cambria Math" w:eastAsiaTheme="minorEastAsia" w:hAnsi="Cambria Math"/>
-          </w:rPr>
-          <m:t>(</m:t>
-        </m:r>
-        <m:r>
-          <m:rPr>
-            <m:sty m:val="bi"/>
-          </m:rPr>
-          <w:rPr>
-            <w:rFonts w:ascii="Cambria Math" w:eastAsiaTheme="minorEastAsia" w:hAnsi="Cambria Math"/>
-          </w:rPr>
-          <m:t>p →q</m:t>
-        </m:r>
-        <m:r>
-          <m:rPr>
-            <m:sty m:val="bi"/>
-          </m:rPr>
-          <w:rPr>
-            <w:rFonts w:ascii="Cambria Math" w:eastAsiaTheme="minorEastAsia" w:hAnsi="Cambria Math"/>
-          </w:rPr>
-          <m:t>)</m:t>
-        </m:r>
-        <m:r>
-          <m:rPr>
-            <m:sty m:val="bi"/>
-          </m:rPr>
-          <w:rPr>
-            <w:rFonts w:ascii="Cambria Math" w:eastAsiaTheme="minorEastAsia" w:hAnsi="Cambria Math"/>
-          </w:rPr>
-          <m:t>∩</m:t>
-        </m:r>
-        <m:r>
-          <m:rPr>
-            <m:sty m:val="bi"/>
-          </m:rPr>
-          <w:rPr>
-            <w:rFonts w:ascii="Cambria Math" w:eastAsiaTheme="minorEastAsia" w:hAnsi="Cambria Math"/>
-          </w:rPr>
-          <m:t>(</m:t>
-        </m:r>
-        <m:r>
-          <m:rPr>
-            <m:sty m:val="bi"/>
-          </m:rPr>
-          <w:rPr>
-            <w:rFonts w:ascii="Cambria Math" w:eastAsiaTheme="minorEastAsia" w:hAnsi="Cambria Math"/>
-          </w:rPr>
-          <m:t>p →q</m:t>
-        </m:r>
-        <m:r>
-          <m:rPr>
-            <m:sty m:val="bi"/>
-          </m:rPr>
-          <w:rPr>
-            <w:rFonts w:ascii="Cambria Math" w:eastAsiaTheme="minorEastAsia" w:hAnsi="Cambria Math"/>
-          </w:rPr>
-          <m:t>)</m:t>
-        </m:r>
-        <m:r>
-          <m:rPr>
-            <m:sty m:val="bi"/>
-          </m:rPr>
-          <w:rPr>
-            <w:rFonts w:ascii="Cambria Math" w:eastAsiaTheme="minorEastAsia" w:hAnsi="Cambria Math"/>
-          </w:rPr>
-          <m:t>==q ∩  q →q</m:t>
+          <m:t>p ∩ (p →q)==(p →q)∩(p →q)==q ∩  q →q</m:t>
         </m:r>
       </m:oMath>
       <w:r>
@@ -2359,21 +2112,7 @@
         <w:rPr>
           <w:rFonts w:eastAsiaTheme="minorEastAsia"/>
         </w:rPr>
-        <w:t xml:space="preserve"> two or more sets, having no members in </w:t>
-      </w:r>
-      <w:proofErr w:type="gramStart"/>
-      <w:r>
-        <w:rPr>
-          <w:rFonts w:eastAsiaTheme="minorEastAsia"/>
-        </w:rPr>
-        <w:t>common;</w:t>
-      </w:r>
-      <w:proofErr w:type="gramEnd"/>
-      <w:r>
-        <w:rPr>
-          <w:rFonts w:eastAsiaTheme="minorEastAsia"/>
-        </w:rPr>
-        <w:t xml:space="preserve"> having an intersection</w:t>
+        <w:t xml:space="preserve"> two or more sets, having no members in common; having an intersection</w:t>
       </w:r>
       <w:r>
         <w:rPr>
@@ -2397,21 +2136,7 @@
         <w:rPr>
           <w:rFonts w:eastAsiaTheme="minorEastAsia"/>
         </w:rPr>
-        <w:t xml:space="preserve">. </w:t>
-      </w:r>
-      <w:proofErr w:type="gramStart"/>
-      <w:r>
-        <w:rPr>
-          <w:rFonts w:eastAsiaTheme="minorEastAsia"/>
-        </w:rPr>
-        <w:t>By definition, A</w:t>
-      </w:r>
-      <w:proofErr w:type="gramEnd"/>
-      <w:r>
-        <w:rPr>
-          <w:rFonts w:eastAsiaTheme="minorEastAsia"/>
-        </w:rPr>
-        <w:t>’ are elements that are not in A, and thus the intersection is equal to the empty set, which makes them disjoint. A Venn diagram makes this even more clear:</w:t>
+        <w:t>. By definition, A’ are elements that are not in A, and thus the intersection is equal to the empty set, which makes them disjoint. A Venn diagram makes this even more clear:</w:t>
       </w:r>
     </w:p>
     <w:p>
@@ -2862,27 +2587,19 @@
         <w:rPr>
           <w:lang w:val="es-ES"/>
         </w:rPr>
-        <w:t xml:space="preserve">1. </w:t>
-      </w:r>
-      <w:proofErr w:type="gramStart"/>
-      <w:r>
-        <w:rPr>
-          <w:lang w:val="es-ES"/>
-        </w:rPr>
-        <w:t>{ (</w:t>
-      </w:r>
-      <w:proofErr w:type="gramEnd"/>
-      <w:r>
-        <w:rPr>
-          <w:lang w:val="es-ES"/>
-        </w:rPr>
-        <w:t xml:space="preserve">1,2), (2,3), (3,4), (4,5), (3,7), (2,2) } </w:t>
-      </w:r>
-      <w:r>
-        <w:rPr>
-          <w:lang w:val="es-ES"/>
-        </w:rPr>
-        <w:t xml:space="preserve">- </w:t>
+        <w:t xml:space="preserve">1. { (1,2), (2,3), (3,4), (4,5), (3,7), (2,2) } </w:t>
+      </w:r>
+      <w:r>
+        <w:rPr>
+          <w:lang w:val="es-ES"/>
+        </w:rPr>
+        <w:t>–</w:t>
+      </w:r>
+      <w:r>
+        <w:rPr>
+          <w:lang w:val="es-ES"/>
+        </w:rPr>
+        <w:t xml:space="preserve"> </w:t>
       </w:r>
       <w:r>
         <w:rPr>
@@ -2892,57 +2609,22 @@
         </w:rPr>
         <w:t>No</w:t>
       </w:r>
-    </w:p>
-    <w:p>
-      <w:pPr>
-        <w:tabs>
-          <w:tab w:val="left" w:pos="6588"/>
-        </w:tabs>
-        <w:rPr>
-          <w:lang w:val="es-ES"/>
-        </w:rPr>
-      </w:pPr>
-      <w:r>
-        <w:rPr>
-          <w:lang w:val="es-ES"/>
-        </w:rPr>
-        <w:t xml:space="preserve">2. x = 5 </w:t>
-      </w:r>
-      <w:r>
-        <w:rPr>
-          <w:lang w:val="es-ES"/>
-        </w:rPr>
-        <w:t xml:space="preserve">- </w:t>
-      </w:r>
       <w:r>
         <w:rPr>
           <w:b/>
           <w:bCs/>
           <w:lang w:val="es-ES"/>
         </w:rPr>
-        <w:t>Yes</w:t>
-      </w:r>
-    </w:p>
-    <w:p>
-      <w:pPr>
-        <w:tabs>
-          <w:tab w:val="left" w:pos="6588"/>
-        </w:tabs>
-        <w:rPr>
-          <w:lang w:val="es-ES"/>
-        </w:rPr>
-      </w:pPr>
-      <w:r>
-        <w:rPr>
-          <w:lang w:val="es-ES"/>
-        </w:rPr>
-        <w:t xml:space="preserve">3. x=5, 10 &lt; y &lt; 25 </w:t>
-      </w:r>
-      <w:r>
-        <w:rPr>
-          <w:lang w:val="es-ES"/>
-        </w:rPr>
-        <w:t xml:space="preserve">- </w:t>
+        <w:t xml:space="preserve">, </w:t>
+      </w:r>
+      <w:r>
+        <w:t xml:space="preserve">because </w:t>
+      </w:r>
+      <w:r>
+        <w:rPr>
+          <w:lang w:val="es-ES"/>
+        </w:rPr>
+        <w:t xml:space="preserve">(3,4) and (3,7) are </w:t>
       </w:r>
       <w:r>
         <w:rPr>
@@ -2950,7 +2632,7 @@
           <w:bCs/>
           <w:lang w:val="es-ES"/>
         </w:rPr>
-        <w:t>No</w:t>
+        <w:t xml:space="preserve"> </w:t>
       </w:r>
     </w:p>
     <w:p>
@@ -2958,43 +2640,28 @@
         <w:tabs>
           <w:tab w:val="left" w:pos="6588"/>
         </w:tabs>
-        <w:rPr>
-          <w:lang w:val="es-ES"/>
-        </w:rPr>
-      </w:pPr>
-      <w:r>
-        <w:rPr>
-          <w:lang w:val="es-ES"/>
-        </w:rPr>
-        <w:t xml:space="preserve">4. </w:t>
-      </w:r>
-      <w:proofErr w:type="gramStart"/>
-      <w:r>
-        <w:rPr>
-          <w:lang w:val="es-ES"/>
-        </w:rPr>
-        <w:t>{ (</w:t>
-      </w:r>
-      <w:proofErr w:type="gramEnd"/>
-      <w:r>
-        <w:rPr>
-          <w:lang w:val="es-ES"/>
-        </w:rPr>
-        <w:t xml:space="preserve">1,2), (2,3), (3,4), (2,5), (3,7) } </w:t>
-      </w:r>
-      <w:r>
-        <w:rPr>
-          <w:lang w:val="es-ES"/>
-        </w:rPr>
-        <w:t xml:space="preserve">- </w:t>
+      </w:pPr>
+      <w:r>
+        <w:t xml:space="preserve">2. x = 5 </w:t>
+      </w:r>
+      <w:r>
+        <w:t>–</w:t>
+      </w:r>
+      <w:r>
+        <w:t xml:space="preserve"> </w:t>
       </w:r>
       <w:r>
         <w:rPr>
           <w:b/>
           <w:bCs/>
-          <w:lang w:val="es-ES"/>
-        </w:rPr>
-        <w:t>No</w:t>
+        </w:rPr>
+        <w:t xml:space="preserve">No, </w:t>
+      </w:r>
+      <w:r>
+        <w:t>because no m</w:t>
+      </w:r>
+      <w:r>
+        <w:t>atter the x value, y always equals 5. This is infinity:1.</w:t>
       </w:r>
     </w:p>
     <w:p>
@@ -3002,41 +2669,92 @@
         <w:tabs>
           <w:tab w:val="left" w:pos="6588"/>
         </w:tabs>
-        <w:rPr>
-          <w:lang w:val="es-ES"/>
-        </w:rPr>
-      </w:pPr>
-      <w:r>
-        <w:rPr>
-          <w:lang w:val="es-ES"/>
-        </w:rPr>
-        <w:t xml:space="preserve">5. </w:t>
-      </w:r>
-      <w:proofErr w:type="gramStart"/>
-      <w:r>
-        <w:rPr>
-          <w:lang w:val="es-ES"/>
-        </w:rPr>
-        <w:t>{ (</w:t>
-      </w:r>
-      <w:proofErr w:type="gramEnd"/>
-      <w:r>
-        <w:rPr>
-          <w:lang w:val="es-ES"/>
-        </w:rPr>
-        <w:t>1,2), (2,4), (3,6), (4,8) }</w:t>
-      </w:r>
-      <w:r>
-        <w:rPr>
-          <w:lang w:val="es-ES"/>
-        </w:rPr>
-        <w:t xml:space="preserve"> - </w:t>
+      </w:pPr>
+      <w:r>
+        <w:t xml:space="preserve">3. x=5, 10 &lt; y &lt; 25 </w:t>
+      </w:r>
+      <w:r>
+        <w:t>–</w:t>
+      </w:r>
+      <w:r>
+        <w:t xml:space="preserve"> </w:t>
       </w:r>
       <w:r>
         <w:rPr>
           <w:b/>
           <w:bCs/>
-          <w:lang w:val="es-ES"/>
+        </w:rPr>
+        <w:t>No</w:t>
+      </w:r>
+      <w:r>
+        <w:rPr>
+          <w:b/>
+          <w:bCs/>
+        </w:rPr>
+        <w:t xml:space="preserve">, </w:t>
+      </w:r>
+      <w:r>
+        <w:t>again, becau</w:t>
+      </w:r>
+      <w:r>
+        <w:t>se x is always 5 for the values of y in the range.</w:t>
+      </w:r>
+    </w:p>
+    <w:p>
+      <w:pPr>
+        <w:tabs>
+          <w:tab w:val="left" w:pos="6588"/>
+        </w:tabs>
+      </w:pPr>
+      <w:r>
+        <w:t xml:space="preserve">4. { (1,2), (2,3), (3,4), (2,5), (3,7) } </w:t>
+      </w:r>
+      <w:r>
+        <w:t>–</w:t>
+      </w:r>
+      <w:r>
+        <w:t xml:space="preserve"> </w:t>
+      </w:r>
+      <w:r>
+        <w:rPr>
+          <w:b/>
+          <w:bCs/>
+        </w:rPr>
+        <w:t>No</w:t>
+      </w:r>
+      <w:r>
+        <w:rPr>
+          <w:b/>
+          <w:bCs/>
+        </w:rPr>
+        <w:t xml:space="preserve">, </w:t>
+      </w:r>
+      <w:r>
+        <w:t>because (2,3) and (2,5)</w:t>
+      </w:r>
+      <w:r>
+        <w:t xml:space="preserve"> a</w:t>
+      </w:r>
+      <w:r>
+        <w:t>re both in the set.</w:t>
+      </w:r>
+    </w:p>
+    <w:p>
+      <w:pPr>
+        <w:tabs>
+          <w:tab w:val="left" w:pos="6588"/>
+        </w:tabs>
+      </w:pPr>
+      <w:r>
+        <w:t>5. { (1,2), (2,4), (3,6), (4,8) }</w:t>
+      </w:r>
+      <w:r>
+        <w:t xml:space="preserve"> - </w:t>
+      </w:r>
+      <w:r>
+        <w:rPr>
+          <w:b/>
+          <w:bCs/>
         </w:rPr>
         <w:t>Yes</w:t>
       </w:r>
@@ -3046,9 +2764,6 @@
         <w:tabs>
           <w:tab w:val="left" w:pos="6588"/>
         </w:tabs>
-        <w:rPr>
-          <w:lang w:val="es-ES"/>
-        </w:rPr>
       </w:pPr>
     </w:p>
     <w:p>
@@ -3056,18 +2771,7 @@
         <w:pStyle w:val="Heading2"/>
       </w:pPr>
       <w:r>
-        <w:t xml:space="preserve">Q7. </w:t>
-      </w:r>
-      <w:r>
-        <w:t>Let U = {</w:t>
-      </w:r>
-      <w:proofErr w:type="gramStart"/>
-      <w:r>
-        <w:t>x :</w:t>
-      </w:r>
-      <w:proofErr w:type="gramEnd"/>
-      <w:r>
-        <w:t xml:space="preserve"> x is an integer and 2 ≤ x ≤ 10}. </w:t>
+        <w:t xml:space="preserve">Q7. Let U = {x : x is an integer and 2 ≤ x ≤ 10}. </w:t>
       </w:r>
     </w:p>
     <w:p>
@@ -3110,15 +2814,7 @@
         </w:tabs>
       </w:pPr>
       <w:r>
-        <w:t>A = {</w:t>
-      </w:r>
-      <w:proofErr w:type="gramStart"/>
-      <w:r>
-        <w:t>x :</w:t>
-      </w:r>
-      <w:proofErr w:type="gramEnd"/>
-      <w:r>
-        <w:t xml:space="preserve"> x is odd } B = {x : x is a multiple of 3} </w:t>
+        <w:t xml:space="preserve">A = {x : x is odd } B = {x : x is a multiple of 3} </w:t>
       </w:r>
       <w:r>
         <w:t>–</w:t>
@@ -3150,6 +2846,7 @@
         </w:tabs>
       </w:pPr>
       <w:r>
+        <w:lastRenderedPageBreak/>
         <w:t>A = {3,5,7,9}</w:t>
       </w:r>
     </w:p>
@@ -3165,7 +2862,6 @@
         </w:tabs>
       </w:pPr>
       <w:r>
-        <w:lastRenderedPageBreak/>
         <w:t>B = {3,6,9}</w:t>
       </w:r>
     </w:p>
@@ -3184,15 +2880,7 @@
         </w:rPr>
       </w:pPr>
       <w:r>
-        <w:t>A = {</w:t>
-      </w:r>
-      <w:proofErr w:type="gramStart"/>
-      <w:r>
-        <w:t>x :</w:t>
-      </w:r>
-      <w:proofErr w:type="gramEnd"/>
-      <w:r>
-        <w:t xml:space="preserve"> x is even} B = {x : x2 is even} </w:t>
+        <w:t xml:space="preserve">A = {x : x is even} B = {x : x2 is even} </w:t>
       </w:r>
       <w:r>
         <w:t xml:space="preserve"> - </w:t>
@@ -3260,15 +2948,7 @@
         </w:rPr>
       </w:pPr>
       <w:r>
-        <w:t>A = {</w:t>
-      </w:r>
-      <w:proofErr w:type="gramStart"/>
-      <w:r>
-        <w:t>x :</w:t>
-      </w:r>
-      <w:proofErr w:type="gramEnd"/>
-      <w:r>
-        <w:t xml:space="preserve"> x is even } B = {x : x is a power of 2}</w:t>
+        <w:t>A = {x : x is even } B = {x : x is a power of 2}</w:t>
       </w:r>
       <w:r>
         <w:t xml:space="preserve"> -</w:t>
@@ -3339,15 +3019,7 @@
         </w:rPr>
       </w:pPr>
       <w:r>
-        <w:t>A = {</w:t>
-      </w:r>
-      <w:proofErr w:type="gramStart"/>
-      <w:r>
-        <w:t>x :</w:t>
-      </w:r>
-      <w:proofErr w:type="gramEnd"/>
-      <w:r>
-        <w:t xml:space="preserve"> 2x + 1 &gt; 7} B = {x : x2 &gt; 20</w:t>
+        <w:t>A = {x : 2x + 1 &gt; 7} B = {x : x2 &gt; 20</w:t>
       </w:r>
       <w:r>
         <w:t>} -</w:t>
@@ -3363,25 +3035,7 @@
           <w:rPr>
             <w:rFonts w:ascii="Cambria Math" w:hAnsi="Cambria Math"/>
           </w:rPr>
-          <m:t>B</m:t>
-        </m:r>
-        <m:r>
-          <m:rPr>
-            <m:sty m:val="bi"/>
-          </m:rPr>
-          <w:rPr>
-            <w:rFonts w:ascii="Cambria Math" w:hAnsi="Cambria Math"/>
-          </w:rPr>
-          <m:t>⊆</m:t>
-        </m:r>
-        <m:r>
-          <m:rPr>
-            <m:sty m:val="bi"/>
-          </m:rPr>
-          <w:rPr>
-            <w:rFonts w:ascii="Cambria Math" w:hAnsi="Cambria Math"/>
-          </w:rPr>
-          <m:t>A</m:t>
+          <m:t>B⊆A</m:t>
         </m:r>
       </m:oMath>
     </w:p>
@@ -3442,15 +3096,7 @@
         </w:rPr>
       </w:pPr>
       <w:r>
-        <w:t>A = {</w:t>
-      </w:r>
-      <w:proofErr w:type="gramStart"/>
-      <w:r>
-        <w:t>x :</w:t>
-      </w:r>
-      <w:proofErr w:type="gramEnd"/>
-      <w:r>
-        <w:t xml:space="preserve"> √x </w:t>
+        <w:t xml:space="preserve">A = {x : √x </w:t>
       </w:r>
       <w:r>
         <w:rPr>
@@ -3484,25 +3130,7 @@
           <w:rPr>
             <w:rFonts w:ascii="Cambria Math" w:hAnsi="Cambria Math"/>
           </w:rPr>
-          <m:t>A</m:t>
-        </m:r>
-        <m:r>
-          <m:rPr>
-            <m:sty m:val="bi"/>
-          </m:rPr>
-          <w:rPr>
-            <w:rFonts w:ascii="Cambria Math" w:hAnsi="Cambria Math"/>
-          </w:rPr>
-          <m:t>⊆</m:t>
-        </m:r>
-        <m:r>
-          <m:rPr>
-            <m:sty m:val="bi"/>
-          </m:rPr>
-          <w:rPr>
-            <w:rFonts w:ascii="Cambria Math" w:hAnsi="Cambria Math"/>
-          </w:rPr>
-          <m:t>B</m:t>
+          <m:t>A⊆B</m:t>
         </m:r>
       </m:oMath>
     </w:p>
@@ -3557,15 +3185,7 @@
         </w:rPr>
       </w:pPr>
       <w:r>
-        <w:t>A = {</w:t>
-      </w:r>
-      <w:proofErr w:type="gramStart"/>
-      <w:r>
-        <w:t>x :</w:t>
-      </w:r>
-      <w:proofErr w:type="gramEnd"/>
-      <w:r>
-        <w:t xml:space="preserve"> √x ≤ 2} B = {x : x is a perfect square} </w:t>
+        <w:t xml:space="preserve">A = {x : √x ≤ 2} B = {x : x is a perfect square} </w:t>
       </w:r>
       <w:r>
         <w:t xml:space="preserve">- </w:t>
@@ -3606,7 +3226,16 @@
         <w:t>}</w:t>
       </w:r>
       <w:r>
-        <w:t xml:space="preserve"> (3 if we are working with real numbers and not integers)</w:t>
+        <w:t xml:space="preserve"> </w:t>
+      </w:r>
+      <w:r>
+        <w:t xml:space="preserve">(3 if we are working with real numbers and not </w:t>
+      </w:r>
+      <w:r>
+        <w:t xml:space="preserve">only </w:t>
+      </w:r>
+      <w:r>
+        <w:t>integers)</w:t>
       </w:r>
     </w:p>
     <w:p>
@@ -3648,15 +3277,7 @@
         </w:rPr>
       </w:pPr>
       <w:r>
-        <w:t>A = {</w:t>
-      </w:r>
-      <w:proofErr w:type="gramStart"/>
-      <w:r>
-        <w:t>x :</w:t>
-      </w:r>
-      <w:proofErr w:type="gramEnd"/>
-      <w:r>
-        <w:t xml:space="preserve"> x2 − 3x + 2 = 0} B = {x : x + 7 is a perfect square} </w:t>
+        <w:t xml:space="preserve">A = {x : x2 − 3x + 2 = 0} B = {x : x + 7 is a perfect square} </w:t>
       </w:r>
       <w:r>
         <w:t xml:space="preserve"> - </w:t>

</xml_diff>

<commit_message>
Work on Module 3 and 4
</commit_message>
<xml_diff>
--- a/Module00/Module00HW.docx
+++ b/Module00/Module00HW.docx
@@ -76,6 +76,7 @@
         <w:t>P(</w:t>
       </w:r>
       <w:proofErr w:type="spellStart"/>
+      <w:proofErr w:type="gramStart"/>
       <w:r>
         <w:rPr>
           <w:lang w:val="es-ES"/>
@@ -83,6 +84,7 @@
         <w:t>x,y</w:t>
       </w:r>
       <w:proofErr w:type="spellEnd"/>
+      <w:proofErr w:type="gramEnd"/>
       <w:r>
         <w:rPr>
           <w:lang w:val="es-ES"/>
@@ -106,6 +108,7 @@
         <w:t>2. Q(</w:t>
       </w:r>
       <w:proofErr w:type="spellStart"/>
+      <w:proofErr w:type="gramStart"/>
       <w:r>
         <w:rPr>
           <w:lang w:val="es-ES"/>
@@ -113,6 +116,7 @@
         <w:t>x,y</w:t>
       </w:r>
       <w:proofErr w:type="spellEnd"/>
+      <w:proofErr w:type="gramEnd"/>
       <w:r>
         <w:rPr>
           <w:lang w:val="es-ES"/>
@@ -130,7 +134,15 @@
         <w:t xml:space="preserve">3. </w:t>
       </w:r>
       <w:r>
-        <w:t xml:space="preserve">R(x) : x–7 = 2 </w:t>
+        <w:t>R(x</w:t>
+      </w:r>
+      <w:proofErr w:type="gramStart"/>
+      <w:r>
+        <w:t>) :</w:t>
+      </w:r>
+      <w:proofErr w:type="gramEnd"/>
+      <w:r>
+        <w:t xml:space="preserve"> x–7 = 2 </w:t>
       </w:r>
     </w:p>
     <w:p>
@@ -140,7 +152,15 @@
         </w:tabs>
       </w:pPr>
       <w:r>
-        <w:t xml:space="preserve">4. S(x) : x &gt; 9 </w:t>
+        <w:t>4. S(x</w:t>
+      </w:r>
+      <w:proofErr w:type="gramStart"/>
+      <w:r>
+        <w:t>) :</w:t>
+      </w:r>
+      <w:proofErr w:type="gramEnd"/>
+      <w:r>
+        <w:t xml:space="preserve"> x &gt; 9 </w:t>
       </w:r>
     </w:p>
     <w:p>
@@ -218,9 +238,11 @@
         </w:rPr>
         <w:t>∀</w:t>
       </w:r>
+      <w:proofErr w:type="gramStart"/>
       <w:r>
         <w:t>y)[</w:t>
       </w:r>
+      <w:proofErr w:type="gramEnd"/>
       <w:r>
         <w:rPr>
           <w:rFonts w:ascii="Calibri" w:hAnsi="Calibri" w:cs="Calibri"/>
@@ -282,12 +304,14 @@
         </w:rPr>
         <w:t>∀</w:t>
       </w:r>
+      <w:proofErr w:type="gramStart"/>
       <w:r>
         <w:rPr>
           <w:lang w:val="es-ES"/>
         </w:rPr>
         <w:t>x)(</w:t>
       </w:r>
+      <w:proofErr w:type="gramEnd"/>
       <w:r>
         <w:rPr>
           <w:rFonts w:ascii="Cambria Math" w:hAnsi="Cambria Math" w:cs="Cambria Math"/>
@@ -524,11 +548,13 @@
         </w:tabs>
         <w:rPr>
           <w:rFonts w:eastAsiaTheme="minorEastAsia"/>
-          <w:lang w:val="es-ES"/>
-        </w:rPr>
-      </w:pPr>
-      <w:r>
-        <w:rPr>
+          <w:highlight w:val="yellow"/>
+          <w:lang w:val="es-ES"/>
+        </w:rPr>
+      </w:pPr>
+      <w:r>
+        <w:rPr>
+          <w:highlight w:val="yellow"/>
           <w:lang w:val="es-ES"/>
         </w:rPr>
         <w:t>(</w:t>
@@ -536,25 +562,31 @@
       <w:r>
         <w:rPr>
           <w:rFonts w:ascii="Cambria Math" w:hAnsi="Cambria Math" w:cs="Cambria Math"/>
+          <w:highlight w:val="yellow"/>
           <w:lang w:val="es-ES"/>
         </w:rPr>
         <w:t>∃</w:t>
       </w:r>
-      <w:r>
-        <w:rPr>
+      <w:proofErr w:type="gramStart"/>
+      <w:r>
+        <w:rPr>
+          <w:highlight w:val="yellow"/>
           <w:lang w:val="es-ES"/>
         </w:rPr>
         <w:t>y)(</w:t>
       </w:r>
+      <w:proofErr w:type="gramEnd"/>
       <w:r>
         <w:rPr>
           <w:rFonts w:ascii="Cambria Math" w:hAnsi="Cambria Math" w:cs="Cambria Math"/>
+          <w:highlight w:val="yellow"/>
           <w:lang w:val="es-ES"/>
         </w:rPr>
         <w:t>∀</w:t>
       </w:r>
       <w:r>
         <w:rPr>
+          <w:highlight w:val="yellow"/>
           <w:lang w:val="es-ES"/>
         </w:rPr>
         <w:t>x) Q(</w:t>
@@ -562,6 +594,7 @@
       <w:proofErr w:type="spellStart"/>
       <w:r>
         <w:rPr>
+          <w:highlight w:val="yellow"/>
           <w:lang w:val="es-ES"/>
         </w:rPr>
         <w:t>x,y</w:t>
@@ -569,18 +602,21 @@
       <w:proofErr w:type="spellEnd"/>
       <w:r>
         <w:rPr>
+          <w:highlight w:val="yellow"/>
           <w:lang w:val="es-ES"/>
         </w:rPr>
         <w:t xml:space="preserve">) </w:t>
       </w:r>
       <w:r>
         <w:rPr>
+          <w:highlight w:val="yellow"/>
           <w:lang w:val="es-ES"/>
         </w:rPr>
         <w:t>–</w:t>
       </w:r>
       <w:r>
         <w:rPr>
+          <w:highlight w:val="yellow"/>
           <w:lang w:val="es-ES"/>
         </w:rPr>
         <w:t xml:space="preserve"> </w:t>
@@ -592,12 +628,14 @@
           </m:rPr>
           <w:rPr>
             <w:rFonts w:ascii="Cambria Math" w:hAnsi="Cambria Math"/>
+            <w:highlight w:val="yellow"/>
           </w:rPr>
           <m:t>True</m:t>
         </m:r>
         <m:r>
           <w:rPr>
             <w:rFonts w:ascii="Cambria Math" w:hAnsi="Cambria Math"/>
+            <w:highlight w:val="yellow"/>
             <w:lang w:val="es-ES"/>
           </w:rPr>
           <m:t xml:space="preserve">. </m:t>
@@ -605,12 +643,14 @@
         <m:r>
           <w:rPr>
             <w:rFonts w:ascii="Cambria Math" w:hAnsi="Cambria Math"/>
+            <w:highlight w:val="yellow"/>
           </w:rPr>
           <m:t>T</m:t>
         </m:r>
         <m:r>
           <w:rPr>
             <w:rFonts w:ascii="Cambria Math" w:hAnsi="Cambria Math"/>
+            <w:highlight w:val="yellow"/>
             <w:lang w:val="es-ES"/>
           </w:rPr>
           <m:t>h</m:t>
@@ -618,12 +658,14 @@
         <m:r>
           <w:rPr>
             <w:rFonts w:ascii="Cambria Math" w:hAnsi="Cambria Math"/>
+            <w:highlight w:val="yellow"/>
           </w:rPr>
           <m:t>ere</m:t>
         </m:r>
         <m:r>
           <w:rPr>
             <w:rFonts w:ascii="Cambria Math" w:hAnsi="Cambria Math"/>
+            <w:highlight w:val="yellow"/>
             <w:lang w:val="es-ES"/>
           </w:rPr>
           <m:t xml:space="preserve"> </m:t>
@@ -631,12 +673,14 @@
         <m:r>
           <w:rPr>
             <w:rFonts w:ascii="Cambria Math" w:hAnsi="Cambria Math"/>
+            <w:highlight w:val="yellow"/>
           </w:rPr>
           <m:t>is</m:t>
         </m:r>
         <m:r>
           <w:rPr>
             <w:rFonts w:ascii="Cambria Math" w:hAnsi="Cambria Math"/>
+            <w:highlight w:val="yellow"/>
             <w:lang w:val="es-ES"/>
           </w:rPr>
           <m:t xml:space="preserve"> </m:t>
@@ -644,12 +688,14 @@
         <m:r>
           <w:rPr>
             <w:rFonts w:ascii="Cambria Math" w:hAnsi="Cambria Math"/>
+            <w:highlight w:val="yellow"/>
           </w:rPr>
           <m:t>a</m:t>
         </m:r>
         <m:r>
           <w:rPr>
             <w:rFonts w:ascii="Cambria Math" w:hAnsi="Cambria Math"/>
+            <w:highlight w:val="yellow"/>
             <w:lang w:val="es-ES"/>
           </w:rPr>
           <m:t xml:space="preserve"> </m:t>
@@ -657,12 +703,14 @@
         <m:r>
           <w:rPr>
             <w:rFonts w:ascii="Cambria Math" w:hAnsi="Cambria Math"/>
+            <w:highlight w:val="yellow"/>
           </w:rPr>
           <m:t>y</m:t>
         </m:r>
         <m:r>
           <w:rPr>
             <w:rFonts w:ascii="Cambria Math" w:hAnsi="Cambria Math"/>
+            <w:highlight w:val="yellow"/>
             <w:lang w:val="es-ES"/>
           </w:rPr>
           <m:t xml:space="preserve"> </m:t>
@@ -670,12 +718,14 @@
         <m:r>
           <w:rPr>
             <w:rFonts w:ascii="Cambria Math" w:hAnsi="Cambria Math"/>
+            <w:highlight w:val="yellow"/>
           </w:rPr>
           <m:t>w</m:t>
         </m:r>
         <m:r>
           <w:rPr>
             <w:rFonts w:ascii="Cambria Math" w:hAnsi="Cambria Math"/>
+            <w:highlight w:val="yellow"/>
             <w:lang w:val="es-ES"/>
           </w:rPr>
           <m:t>h</m:t>
@@ -683,12 +733,14 @@
         <m:r>
           <w:rPr>
             <w:rFonts w:ascii="Cambria Math" w:hAnsi="Cambria Math"/>
+            <w:highlight w:val="yellow"/>
           </w:rPr>
           <m:t>ere</m:t>
         </m:r>
         <m:r>
           <w:rPr>
             <w:rFonts w:ascii="Cambria Math" w:hAnsi="Cambria Math"/>
+            <w:highlight w:val="yellow"/>
             <w:lang w:val="es-ES"/>
           </w:rPr>
           <m:t xml:space="preserve"> </m:t>
@@ -696,12 +748,14 @@
         <m:r>
           <w:rPr>
             <w:rFonts w:ascii="Cambria Math" w:hAnsi="Cambria Math"/>
+            <w:highlight w:val="yellow"/>
           </w:rPr>
           <m:t>all</m:t>
         </m:r>
         <m:r>
           <w:rPr>
             <w:rFonts w:ascii="Cambria Math" w:hAnsi="Cambria Math"/>
+            <w:highlight w:val="yellow"/>
             <w:lang w:val="es-ES"/>
           </w:rPr>
           <m:t xml:space="preserve"> </m:t>
@@ -709,12 +763,14 @@
         <m:r>
           <w:rPr>
             <w:rFonts w:ascii="Cambria Math" w:hAnsi="Cambria Math"/>
+            <w:highlight w:val="yellow"/>
           </w:rPr>
           <m:t>x</m:t>
         </m:r>
         <m:r>
           <w:rPr>
             <w:rFonts w:ascii="Cambria Math" w:hAnsi="Cambria Math"/>
+            <w:highlight w:val="yellow"/>
             <w:lang w:val="es-ES"/>
           </w:rPr>
           <m:t>≤</m:t>
@@ -722,12 +778,14 @@
         <m:r>
           <w:rPr>
             <w:rFonts w:ascii="Cambria Math" w:hAnsi="Cambria Math"/>
+            <w:highlight w:val="yellow"/>
           </w:rPr>
           <m:t>y</m:t>
         </m:r>
         <m:r>
           <w:rPr>
             <w:rFonts w:ascii="Cambria Math" w:hAnsi="Cambria Math"/>
+            <w:highlight w:val="yellow"/>
             <w:lang w:val="es-ES"/>
           </w:rPr>
           <m:t xml:space="preserve">, </m:t>
@@ -735,12 +793,14 @@
         <m:r>
           <w:rPr>
             <w:rFonts w:ascii="Cambria Math" w:hAnsi="Cambria Math"/>
+            <w:highlight w:val="yellow"/>
           </w:rPr>
           <m:t>because</m:t>
         </m:r>
         <m:r>
           <w:rPr>
             <w:rFonts w:ascii="Cambria Math" w:hAnsi="Cambria Math"/>
+            <w:highlight w:val="yellow"/>
             <w:lang w:val="es-ES"/>
           </w:rPr>
           <m:t>±</m:t>
@@ -751,6 +811,7 @@
           <w:rFonts w:eastAsiaTheme="minorEastAsia" w:cstheme="minorHAnsi"/>
           <w:b/>
           <w:bCs/>
+          <w:highlight w:val="yellow"/>
           <w:lang w:val="es-ES"/>
         </w:rPr>
         <w:t>∞</w:t>
@@ -760,9 +821,96 @@
           <w:rFonts w:eastAsiaTheme="minorEastAsia"/>
           <w:b/>
           <w:bCs/>
+          <w:highlight w:val="yellow"/>
           <w:lang w:val="es-ES"/>
         </w:rPr>
         <w:t>.</w:t>
+      </w:r>
+    </w:p>
+    <w:p>
+      <w:pPr>
+        <w:pStyle w:val="ListParagraph"/>
+        <w:numPr>
+          <w:ilvl w:val="1"/>
+          <w:numId w:val="1"/>
+        </w:numPr>
+        <w:tabs>
+          <w:tab w:val="left" w:pos="8304"/>
+        </w:tabs>
+        <w:rPr>
+          <w:rFonts w:eastAsiaTheme="minorEastAsia"/>
+          <w:highlight w:val="yellow"/>
+        </w:rPr>
+      </w:pPr>
+      <w:r>
+        <w:rPr>
+          <w:rFonts w:eastAsiaTheme="minorEastAsia"/>
+          <w:highlight w:val="yellow"/>
+        </w:rPr>
+        <w:t>NOT counting infinity as a</w:t>
+      </w:r>
+      <w:r>
+        <w:rPr>
+          <w:rFonts w:eastAsiaTheme="minorEastAsia"/>
+          <w:highlight w:val="yellow"/>
+        </w:rPr>
+        <w:t xml:space="preserve"> Real Number.</w:t>
+      </w:r>
+    </w:p>
+    <w:p>
+      <w:pPr>
+        <w:pStyle w:val="ListParagraph"/>
+        <w:numPr>
+          <w:ilvl w:val="1"/>
+          <w:numId w:val="1"/>
+        </w:numPr>
+        <w:tabs>
+          <w:tab w:val="left" w:pos="8304"/>
+        </w:tabs>
+        <w:rPr>
+          <w:rFonts w:eastAsiaTheme="minorEastAsia"/>
+          <w:highlight w:val="yellow"/>
+        </w:rPr>
+      </w:pPr>
+      <w:r>
+        <w:rPr>
+          <w:noProof/>
+        </w:rPr>
+        <w:drawing>
+          <wp:inline distT="0" distB="0" distL="0" distR="0" wp14:anchorId="1B06E9D0" wp14:editId="749010AC">
+            <wp:extent cx="4485736" cy="1295400"/>
+            <wp:effectExtent l="0" t="0" r="0" b="0"/>
+            <wp:docPr id="6" name="Picture 6"/>
+            <wp:cNvGraphicFramePr>
+              <a:graphicFrameLocks xmlns:a="http://schemas.openxmlformats.org/drawingml/2006/main" noChangeAspect="1"/>
+            </wp:cNvGraphicFramePr>
+            <a:graphic xmlns:a="http://schemas.openxmlformats.org/drawingml/2006/main">
+              <a:graphicData uri="http://schemas.openxmlformats.org/drawingml/2006/picture">
+                <pic:pic xmlns:pic="http://schemas.openxmlformats.org/drawingml/2006/picture">
+                  <pic:nvPicPr>
+                    <pic:cNvPr id="1" name=""/>
+                    <pic:cNvPicPr/>
+                  </pic:nvPicPr>
+                  <pic:blipFill>
+                    <a:blip r:embed="rId5"/>
+                    <a:stretch>
+                      <a:fillRect/>
+                    </a:stretch>
+                  </pic:blipFill>
+                  <pic:spPr>
+                    <a:xfrm>
+                      <a:off x="0" y="0"/>
+                      <a:ext cx="4486985" cy="1295761"/>
+                    </a:xfrm>
+                    <a:prstGeom prst="rect">
+                      <a:avLst/>
+                    </a:prstGeom>
+                  </pic:spPr>
+                </pic:pic>
+              </a:graphicData>
+            </a:graphic>
+          </wp:inline>
+        </w:drawing>
       </w:r>
     </w:p>
     <w:p>
@@ -792,12 +940,14 @@
         </w:rPr>
         <w:t>∀</w:t>
       </w:r>
+      <w:proofErr w:type="gramStart"/>
       <w:r>
         <w:rPr>
           <w:lang w:val="es-ES"/>
         </w:rPr>
         <w:t>x)(</w:t>
       </w:r>
+      <w:proofErr w:type="gramEnd"/>
       <w:r>
         <w:rPr>
           <w:rFonts w:ascii="Cambria Math" w:hAnsi="Cambria Math" w:cs="Cambria Math"/>
@@ -991,12 +1141,14 @@
         </w:rPr>
         <w:t>∃</w:t>
       </w:r>
+      <w:proofErr w:type="gramStart"/>
       <w:r>
         <w:rPr>
           <w:lang w:val="es-ES"/>
         </w:rPr>
         <w:t>y)(</w:t>
       </w:r>
+      <w:proofErr w:type="gramEnd"/>
       <w:r>
         <w:rPr>
           <w:rFonts w:ascii="Cambria Math" w:hAnsi="Cambria Math" w:cs="Cambria Math"/>
@@ -1090,12 +1242,14 @@
         </w:rPr>
         <w:t>∀</w:t>
       </w:r>
+      <w:proofErr w:type="gramStart"/>
       <w:r>
         <w:rPr>
           <w:lang w:val="es-ES"/>
         </w:rPr>
         <w:t>x)(</w:t>
       </w:r>
+      <w:proofErr w:type="gramEnd"/>
       <w:r>
         <w:rPr>
           <w:rFonts w:ascii="Cambria Math" w:hAnsi="Cambria Math" w:cs="Cambria Math"/>
@@ -1234,7 +1388,14 @@
         <w:rPr>
           <w:rStyle w:val="Heading2Char"/>
         </w:rPr>
-        <w:t>Q2. Which of the following sentences</w:t>
+        <w:t xml:space="preserve">Q2. Which of the following </w:t>
+      </w:r>
+      <w:proofErr w:type="gramStart"/>
+      <w:r>
+        <w:rPr>
+          <w:rStyle w:val="Heading2Char"/>
+        </w:rPr>
+        <w:t>sentences</w:t>
       </w:r>
       <w:r>
         <w:t xml:space="preserve"> </w:t>
@@ -1242,6 +1403,7 @@
       <w:r>
         <w:t>…</w:t>
       </w:r>
+      <w:proofErr w:type="gramEnd"/>
     </w:p>
     <w:p>
       <w:pPr>
@@ -1278,7 +1440,15 @@
         </w:tabs>
       </w:pPr>
       <w:r>
-        <w:t xml:space="preserve">1. If you don’t attend the wedding, then Sam will be angry with you - </w:t>
+        <w:t xml:space="preserve">1. If you </w:t>
+      </w:r>
+      <w:proofErr w:type="gramStart"/>
+      <w:r>
+        <w:t>don’t</w:t>
+      </w:r>
+      <w:proofErr w:type="gramEnd"/>
+      <w:r>
+        <w:t xml:space="preserve"> attend the wedding, then Sam will be angry with you - </w:t>
       </w:r>
       <m:oMath>
         <m:r>
@@ -1370,7 +1540,23 @@
           <w:rFonts w:eastAsiaTheme="minorEastAsia"/>
           <w:b/>
         </w:rPr>
-        <w:t>. p = it rains. q =  it snows. r = flooding</w:t>
+        <w:t xml:space="preserve">. p = it rains. q </w:t>
+      </w:r>
+      <w:proofErr w:type="gramStart"/>
+      <w:r>
+        <w:rPr>
+          <w:rFonts w:eastAsiaTheme="minorEastAsia"/>
+          <w:b/>
+        </w:rPr>
+        <w:t>=  it</w:t>
+      </w:r>
+      <w:proofErr w:type="gramEnd"/>
+      <w:r>
+        <w:rPr>
+          <w:rFonts w:eastAsiaTheme="minorEastAsia"/>
+          <w:b/>
+        </w:rPr>
+        <w:t xml:space="preserve"> snows. r = flooding</w:t>
       </w:r>
     </w:p>
     <w:p>
@@ -1425,6 +1611,7 @@
         </w:rPr>
       </w:pPr>
       <w:r>
+        <w:lastRenderedPageBreak/>
         <w:t>5. Gene is smart and strong, additionally he is a good swimmer</w:t>
       </w:r>
       <w:r>
@@ -1453,7 +1640,15 @@
         <w:t xml:space="preserve">Q3. </w:t>
       </w:r>
       <w:r>
-        <w:t xml:space="preserve">Which of the following formulas … </w:t>
+        <w:t xml:space="preserve">Which of the following </w:t>
+      </w:r>
+      <w:proofErr w:type="gramStart"/>
+      <w:r>
+        <w:t>formulas …</w:t>
+      </w:r>
+      <w:proofErr w:type="gramEnd"/>
+      <w:r>
+        <w:t xml:space="preserve"> </w:t>
       </w:r>
     </w:p>
     <w:p>
@@ -1473,7 +1668,15 @@
         </w:tabs>
       </w:pPr>
       <w:r>
-        <w:t>“If there are no fruit in the market then the farmers didn’t plant fruit trees or the farmers didn’t water the trees”</w:t>
+        <w:t xml:space="preserve">“If there are no fruit in the market then the farmers didn’t plant fruit trees or the farmers didn’t water the </w:t>
+      </w:r>
+      <w:proofErr w:type="gramStart"/>
+      <w:r>
+        <w:t>trees</w:t>
+      </w:r>
+      <w:proofErr w:type="gramEnd"/>
+      <w:r>
+        <w:t>”</w:t>
       </w:r>
     </w:p>
     <w:p>
@@ -1484,7 +1687,15 @@
         <w:spacing w:line="240" w:lineRule="auto"/>
       </w:pPr>
       <w:r>
-        <w:t xml:space="preserve">p means There are no fruit in the market </w:t>
+        <w:t xml:space="preserve">p means There are no fruit in the </w:t>
+      </w:r>
+      <w:proofErr w:type="gramStart"/>
+      <w:r>
+        <w:t>market</w:t>
+      </w:r>
+      <w:proofErr w:type="gramEnd"/>
+      <w:r>
+        <w:t xml:space="preserve"> </w:t>
       </w:r>
     </w:p>
     <w:p>
@@ -1495,8 +1706,15 @@
         <w:spacing w:line="240" w:lineRule="auto"/>
       </w:pPr>
       <w:r>
-        <w:lastRenderedPageBreak/>
-        <w:t xml:space="preserve">q means Farmers didn’t plant fruit trees </w:t>
+        <w:t xml:space="preserve">q means Farmers didn’t plant fruit </w:t>
+      </w:r>
+      <w:proofErr w:type="gramStart"/>
+      <w:r>
+        <w:t>trees</w:t>
+      </w:r>
+      <w:proofErr w:type="gramEnd"/>
+      <w:r>
+        <w:t xml:space="preserve"> </w:t>
       </w:r>
     </w:p>
     <w:p>
@@ -1507,7 +1725,15 @@
         <w:spacing w:line="240" w:lineRule="auto"/>
       </w:pPr>
       <w:r>
-        <w:t xml:space="preserve">r means Farmers didn’t water the trees </w:t>
+        <w:t xml:space="preserve">r means Farmers didn’t water the </w:t>
+      </w:r>
+      <w:proofErr w:type="gramStart"/>
+      <w:r>
+        <w:t>trees</w:t>
+      </w:r>
+      <w:proofErr w:type="gramEnd"/>
+      <w:r>
+        <w:t xml:space="preserve"> </w:t>
       </w:r>
     </w:p>
     <w:p>
@@ -1690,8 +1916,13 @@
         <w:t>→</w:t>
       </w:r>
       <w:r>
-        <w:t xml:space="preserve"> q is a tautology</w:t>
-      </w:r>
+        <w:t xml:space="preserve"> q is a </w:t>
+      </w:r>
+      <w:proofErr w:type="gramStart"/>
+      <w:r>
+        <w:t>tautology</w:t>
+      </w:r>
+      <w:proofErr w:type="gramEnd"/>
     </w:p>
     <w:p/>
     <w:p>
@@ -1723,6 +1954,65 @@
           <w:bCs/>
         </w:rPr>
         <w:t>}</w:t>
+      </w:r>
+    </w:p>
+    <w:p>
+      <w:pPr>
+        <w:tabs>
+          <w:tab w:val="left" w:pos="7008"/>
+        </w:tabs>
+        <w:rPr>
+          <w:rFonts w:eastAsiaTheme="minorEastAsia"/>
+          <w:b/>
+          <w:bCs/>
+        </w:rPr>
+      </w:pPr>
+    </w:p>
+    <w:p>
+      <w:pPr>
+        <w:tabs>
+          <w:tab w:val="left" w:pos="7008"/>
+        </w:tabs>
+        <w:rPr>
+          <w:rFonts w:eastAsiaTheme="minorEastAsia"/>
+          <w:b/>
+          <w:bCs/>
+        </w:rPr>
+      </w:pPr>
+      <w:r>
+        <w:rPr>
+          <w:rFonts w:ascii="Helvetica" w:hAnsi="Helvetica" w:cs="Helvetica"/>
+          <w:color w:val="212121"/>
+          <w:sz w:val="21"/>
+          <w:szCs w:val="21"/>
+          <w:highlight w:val="yellow"/>
+          <w:shd w:val="clear" w:color="auto" w:fill="FFFFFF"/>
+        </w:rPr>
+        <w:t>Your statement p ∩ (p → q) == (p → q) ∩ (p → q) is not correct.  Correct statement is p ∩ (p → q) =</w:t>
+      </w:r>
+      <w:proofErr w:type="gramStart"/>
+      <w:r>
+        <w:rPr>
+          <w:rFonts w:ascii="Helvetica" w:hAnsi="Helvetica" w:cs="Helvetica"/>
+          <w:color w:val="212121"/>
+          <w:sz w:val="21"/>
+          <w:szCs w:val="21"/>
+          <w:highlight w:val="yellow"/>
+          <w:shd w:val="clear" w:color="auto" w:fill="FFFFFF"/>
+        </w:rPr>
+        <w:t>=  (</w:t>
+      </w:r>
+      <w:proofErr w:type="gramEnd"/>
+      <w:r>
+        <w:rPr>
+          <w:rFonts w:ascii="Helvetica" w:hAnsi="Helvetica" w:cs="Helvetica"/>
+          <w:color w:val="212121"/>
+          <w:sz w:val="21"/>
+          <w:szCs w:val="21"/>
+          <w:highlight w:val="yellow"/>
+          <w:shd w:val="clear" w:color="auto" w:fill="FFFFFF"/>
+        </w:rPr>
+        <w:t>p ∩ p) → (p ∩ q) (Distributive Law)</w:t>
       </w:r>
       <w:r>
         <w:rPr>
@@ -2112,7 +2402,21 @@
         <w:rPr>
           <w:rFonts w:eastAsiaTheme="minorEastAsia"/>
         </w:rPr>
-        <w:t xml:space="preserve"> two or more sets, having no members in common; having an intersection</w:t>
+        <w:t xml:space="preserve"> two or more sets, having no members in </w:t>
+      </w:r>
+      <w:proofErr w:type="gramStart"/>
+      <w:r>
+        <w:rPr>
+          <w:rFonts w:eastAsiaTheme="minorEastAsia"/>
+        </w:rPr>
+        <w:t>common;</w:t>
+      </w:r>
+      <w:proofErr w:type="gramEnd"/>
+      <w:r>
+        <w:rPr>
+          <w:rFonts w:eastAsiaTheme="minorEastAsia"/>
+        </w:rPr>
+        <w:t xml:space="preserve"> having an intersection</w:t>
       </w:r>
       <w:r>
         <w:rPr>
@@ -2136,7 +2440,21 @@
         <w:rPr>
           <w:rFonts w:eastAsiaTheme="minorEastAsia"/>
         </w:rPr>
-        <w:t>. By definition, A’ are elements that are not in A, and thus the intersection is equal to the empty set, which makes them disjoint. A Venn diagram makes this even more clear:</w:t>
+        <w:t xml:space="preserve">. </w:t>
+      </w:r>
+      <w:proofErr w:type="gramStart"/>
+      <w:r>
+        <w:rPr>
+          <w:rFonts w:eastAsiaTheme="minorEastAsia"/>
+        </w:rPr>
+        <w:t>By definition, A</w:t>
+      </w:r>
+      <w:proofErr w:type="gramEnd"/>
+      <w:r>
+        <w:rPr>
+          <w:rFonts w:eastAsiaTheme="minorEastAsia"/>
+        </w:rPr>
+        <w:t>’ are elements that are not in A, and thus the intersection is equal to the empty set, which makes them disjoint. A Venn diagram makes this even more clear:</w:t>
       </w:r>
     </w:p>
     <w:p>
@@ -2579,33 +2897,28 @@
         <w:tabs>
           <w:tab w:val="left" w:pos="6588"/>
         </w:tabs>
-        <w:rPr>
-          <w:lang w:val="es-ES"/>
-        </w:rPr>
-      </w:pPr>
-      <w:r>
-        <w:rPr>
-          <w:lang w:val="es-ES"/>
-        </w:rPr>
-        <w:t xml:space="preserve">1. { (1,2), (2,3), (3,4), (4,5), (3,7), (2,2) } </w:t>
-      </w:r>
-      <w:r>
-        <w:rPr>
-          <w:lang w:val="es-ES"/>
-        </w:rPr>
+      </w:pPr>
+      <w:r>
+        <w:t xml:space="preserve">1. </w:t>
+      </w:r>
+      <w:proofErr w:type="gramStart"/>
+      <w:r>
+        <w:t>{ (</w:t>
+      </w:r>
+      <w:proofErr w:type="gramEnd"/>
+      <w:r>
+        <w:t xml:space="preserve">1,2), (2,3), (3,4), (4,5), (3,7), (2,2) } </w:t>
+      </w:r>
+      <w:r>
         <w:t>–</w:t>
       </w:r>
       <w:r>
-        <w:rPr>
-          <w:lang w:val="es-ES"/>
-        </w:rPr>
         <w:t xml:space="preserve"> </w:t>
       </w:r>
       <w:r>
         <w:rPr>
           <w:b/>
           <w:bCs/>
-          <w:lang w:val="es-ES"/>
         </w:rPr>
         <w:t>No</w:t>
       </w:r>
@@ -2613,7 +2926,6 @@
         <w:rPr>
           <w:b/>
           <w:bCs/>
-          <w:lang w:val="es-ES"/>
         </w:rPr>
         <w:t xml:space="preserve">, </w:t>
       </w:r>
@@ -2621,16 +2933,12 @@
         <w:t xml:space="preserve">because </w:t>
       </w:r>
       <w:r>
-        <w:rPr>
-          <w:lang w:val="es-ES"/>
-        </w:rPr>
         <w:t xml:space="preserve">(3,4) and (3,7) are </w:t>
       </w:r>
       <w:r>
         <w:rPr>
           <w:b/>
           <w:bCs/>
-          <w:lang w:val="es-ES"/>
         </w:rPr>
         <w:t xml:space="preserve"> </w:t>
       </w:r>
@@ -2642,6 +2950,7 @@
         </w:tabs>
       </w:pPr>
       <w:r>
+        <w:lastRenderedPageBreak/>
         <w:t xml:space="preserve">2. x = 5 </w:t>
       </w:r>
       <w:r>
@@ -2707,7 +3016,15 @@
         </w:tabs>
       </w:pPr>
       <w:r>
-        <w:t xml:space="preserve">4. { (1,2), (2,3), (3,4), (2,5), (3,7) } </w:t>
+        <w:t xml:space="preserve">4. </w:t>
+      </w:r>
+      <w:proofErr w:type="gramStart"/>
+      <w:r>
+        <w:t>{ (</w:t>
+      </w:r>
+      <w:proofErr w:type="gramEnd"/>
+      <w:r>
+        <w:t xml:space="preserve">1,2), (2,3), (3,4), (2,5), (3,7) } </w:t>
       </w:r>
       <w:r>
         <w:t>–</w:t>
@@ -2746,7 +3063,15 @@
         </w:tabs>
       </w:pPr>
       <w:r>
-        <w:t>5. { (1,2), (2,4), (3,6), (4,8) }</w:t>
+        <w:t xml:space="preserve">5. </w:t>
+      </w:r>
+      <w:proofErr w:type="gramStart"/>
+      <w:r>
+        <w:t>{ (</w:t>
+      </w:r>
+      <w:proofErr w:type="gramEnd"/>
+      <w:r>
+        <w:t>1,2), (2,4), (3,6), (4,8) }</w:t>
       </w:r>
       <w:r>
         <w:t xml:space="preserve"> - </w:t>
@@ -2771,7 +3096,15 @@
         <w:pStyle w:val="Heading2"/>
       </w:pPr>
       <w:r>
-        <w:t xml:space="preserve">Q7. Let U = {x : x is an integer and 2 ≤ x ≤ 10}. </w:t>
+        <w:t>Q7. Let U = {</w:t>
+      </w:r>
+      <w:proofErr w:type="gramStart"/>
+      <w:r>
+        <w:t>x :</w:t>
+      </w:r>
+      <w:proofErr w:type="gramEnd"/>
+      <w:r>
+        <w:t xml:space="preserve"> x is an integer and 2 ≤ x ≤ 10}. </w:t>
       </w:r>
     </w:p>
     <w:p>
@@ -2814,7 +3147,15 @@
         </w:tabs>
       </w:pPr>
       <w:r>
-        <w:t xml:space="preserve">A = {x : x is odd } B = {x : x is a multiple of 3} </w:t>
+        <w:t>A = {</w:t>
+      </w:r>
+      <w:proofErr w:type="gramStart"/>
+      <w:r>
+        <w:t>x :</w:t>
+      </w:r>
+      <w:proofErr w:type="gramEnd"/>
+      <w:r>
+        <w:t xml:space="preserve"> x is odd } B = {x : x is a multiple of 3} </w:t>
       </w:r>
       <w:r>
         <w:t>–</w:t>
@@ -2846,7 +3187,6 @@
         </w:tabs>
       </w:pPr>
       <w:r>
-        <w:lastRenderedPageBreak/>
         <w:t>A = {3,5,7,9}</w:t>
       </w:r>
     </w:p>
@@ -2880,7 +3220,15 @@
         </w:rPr>
       </w:pPr>
       <w:r>
-        <w:t xml:space="preserve">A = {x : x is even} B = {x : x2 is even} </w:t>
+        <w:t>A = {</w:t>
+      </w:r>
+      <w:proofErr w:type="gramStart"/>
+      <w:r>
+        <w:t>x :</w:t>
+      </w:r>
+      <w:proofErr w:type="gramEnd"/>
+      <w:r>
+        <w:t xml:space="preserve"> x is even} B = {x : x2 is even} </w:t>
       </w:r>
       <w:r>
         <w:t xml:space="preserve"> - </w:t>
@@ -2948,7 +3296,15 @@
         </w:rPr>
       </w:pPr>
       <w:r>
-        <w:t>A = {x : x is even } B = {x : x is a power of 2}</w:t>
+        <w:t>A = {</w:t>
+      </w:r>
+      <w:proofErr w:type="gramStart"/>
+      <w:r>
+        <w:t>x :</w:t>
+      </w:r>
+      <w:proofErr w:type="gramEnd"/>
+      <w:r>
+        <w:t xml:space="preserve"> x is even } B = {x : x is a power of 2}</w:t>
       </w:r>
       <w:r>
         <w:t xml:space="preserve"> -</w:t>
@@ -3019,7 +3375,15 @@
         </w:rPr>
       </w:pPr>
       <w:r>
-        <w:t>A = {x : 2x + 1 &gt; 7} B = {x : x2 &gt; 20</w:t>
+        <w:t>A = {</w:t>
+      </w:r>
+      <w:proofErr w:type="gramStart"/>
+      <w:r>
+        <w:t>x :</w:t>
+      </w:r>
+      <w:proofErr w:type="gramEnd"/>
+      <w:r>
+        <w:t xml:space="preserve"> 2x + 1 &gt; 7} B = {x : x2 &gt; 20</w:t>
       </w:r>
       <w:r>
         <w:t>} -</w:t>
@@ -3096,7 +3460,15 @@
         </w:rPr>
       </w:pPr>
       <w:r>
-        <w:t xml:space="preserve">A = {x : √x </w:t>
+        <w:t>A = {</w:t>
+      </w:r>
+      <w:proofErr w:type="gramStart"/>
+      <w:r>
+        <w:t>x :</w:t>
+      </w:r>
+      <w:proofErr w:type="gramEnd"/>
+      <w:r>
+        <w:t xml:space="preserve"> √x </w:t>
       </w:r>
       <w:r>
         <w:rPr>
@@ -3185,7 +3557,15 @@
         </w:rPr>
       </w:pPr>
       <w:r>
-        <w:t xml:space="preserve">A = {x : √x ≤ 2} B = {x : x is a perfect square} </w:t>
+        <w:t>A = {</w:t>
+      </w:r>
+      <w:proofErr w:type="gramStart"/>
+      <w:r>
+        <w:t>x :</w:t>
+      </w:r>
+      <w:proofErr w:type="gramEnd"/>
+      <w:r>
+        <w:t xml:space="preserve"> √x ≤ 2} B = {x : x is a perfect square} </w:t>
       </w:r>
       <w:r>
         <w:t xml:space="preserve">- </w:t>
@@ -3277,7 +3657,15 @@
         </w:rPr>
       </w:pPr>
       <w:r>
-        <w:t xml:space="preserve">A = {x : x2 − 3x + 2 = 0} B = {x : x + 7 is a perfect square} </w:t>
+        <w:t>A = {</w:t>
+      </w:r>
+      <w:proofErr w:type="gramStart"/>
+      <w:r>
+        <w:t>x :</w:t>
+      </w:r>
+      <w:proofErr w:type="gramEnd"/>
+      <w:r>
+        <w:t xml:space="preserve"> x2 − 3x + 2 = 0} B = {x : x + 7 is a perfect square} </w:t>
       </w:r>
       <w:r>
         <w:t xml:space="preserve"> - </w:t>
@@ -3381,7 +3769,7 @@
         <w:rFonts w:hint="default"/>
       </w:rPr>
     </w:lvl>
-    <w:lvl w:ilvl="1" w:tplc="04090019" w:tentative="1">
+    <w:lvl w:ilvl="1" w:tplc="04090019">
       <w:start w:val="1"/>
       <w:numFmt w:val="lowerLetter"/>
       <w:lvlText w:val="%2."/>

</xml_diff>